<commit_message>
backup Nov 19 problem sets
</commit_message>
<xml_diff>
--- a/IB2/4-Calculus/Quiz-simple-calculus/0302Quiz_Function-graphs.docx
+++ b/IB2/4-Calculus/Quiz-simple-calculus/0302Quiz_Function-graphs.docx
@@ -23,7 +23,7 @@
         <w:rPr>
           <w:b/>
         </w:rPr>
-        <w:t>Quiz</w:t>
+        <w:t>Calculus review</w:t>
       </w:r>
       <w:r>
         <w:rPr>
@@ -37,6 +37,8 @@
         </w:rPr>
         <w:t>graphs</w:t>
       </w:r>
+      <w:bookmarkStart w:id="0" w:name="_GoBack"/>
+      <w:bookmarkEnd w:id="0"/>
     </w:p>
     <w:p>
       <w:pPr>
@@ -827,13 +829,7 @@
           <w:b/>
         </w:rPr>
         <w:lastRenderedPageBreak/>
-        <w:t>3</w:t>
-      </w:r>
-      <w:r>
-        <w:rPr>
-          <w:b/>
-        </w:rPr>
-        <w:t>a.</w:t>
+        <w:t>3a.</w:t>
       </w:r>
       <w:r>
         <w:t xml:space="preserve"> The following diagram shows the graph of a function </w:t>
@@ -1276,13 +1272,7 @@
         <w:rPr>
           <w:b/>
         </w:rPr>
-        <w:t>3</w:t>
-      </w:r>
-      <w:r>
-        <w:rPr>
-          <w:b/>
-        </w:rPr>
-        <w:t>b.</w:t>
+        <w:t>3b.</w:t>
       </w:r>
       <w:r>
         <w:t xml:space="preserve"> The </w:t>
@@ -1445,13 +1435,7 @@
         <w:rPr>
           <w:b/>
         </w:rPr>
-        <w:t>4</w:t>
-      </w:r>
-      <w:r>
-        <w:rPr>
-          <w:b/>
-        </w:rPr>
-        <w:t>a.</w:t>
+        <w:t>4a.</w:t>
       </w:r>
       <w:r>
         <w:t xml:space="preserve"> The following diagram shows the graph of </w:t>
@@ -1497,11 +1481,7 @@
         </w:drawing>
       </w:r>
       <w:r>
-        <w:t xml:space="preserve">, the derivative </w:t>
-      </w:r>
-      <w:proofErr w:type="spellStart"/>
-      <w:r>
-        <w:t xml:space="preserve">of </w:t>
+        <w:t xml:space="preserve">, the derivative of </w:t>
       </w:r>
       <w:r>
         <w:rPr>
@@ -1509,7 +1489,6 @@
         </w:rPr>
         <w:t>f</w:t>
       </w:r>
-      <w:proofErr w:type="spellEnd"/>
       <w:r>
         <w:t>.</w:t>
       </w:r>
@@ -1732,11 +1711,7 @@
         <w:t>Write do</w:t>
       </w:r>
       <w:r>
-        <w:t xml:space="preserve">wn the gradient of the curve </w:t>
-      </w:r>
-      <w:proofErr w:type="spellStart"/>
-      <w:r>
-        <w:t xml:space="preserve">of </w:t>
+        <w:t xml:space="preserve">wn the gradient of the curve of </w:t>
       </w:r>
       <w:r>
         <w:rPr>
@@ -1744,7 +1719,6 @@
         </w:rPr>
         <w:t>f</w:t>
       </w:r>
-      <w:proofErr w:type="spellEnd"/>
       <w:r>
         <w:t xml:space="preserve"> at P.</w:t>
       </w:r>
@@ -1782,20 +1756,69 @@
         <w:rPr>
           <w:b/>
         </w:rPr>
-        <w:t>4</w:t>
-      </w:r>
+        <w:t>4b.</w:t>
+      </w:r>
+      <w:r>
+        <w:t xml:space="preserve"> Find the equation of the normal to the curve of </w:t>
+      </w:r>
+      <w:r>
+        <w:rPr>
+          <w:i/>
+        </w:rPr>
+        <w:t>f</w:t>
+      </w:r>
+      <w:r>
+        <w:t xml:space="preserve"> at P.</w:t>
+      </w:r>
+      <w:r>
+        <w:tab/>
+      </w:r>
+      <w:r>
+        <w:rPr>
+          <w:i/>
+        </w:rPr>
+        <w:t>[3 marks]</w:t>
+      </w:r>
+    </w:p>
+    <w:p>
+      <w:pPr>
+        <w:pStyle w:val="NumberAndMarksAvailable"/>
+        <w:tabs>
+          <w:tab w:val="right" w:pos="9630"/>
+        </w:tabs>
+        <w:contextualSpacing w:val="0"/>
+      </w:pPr>
+      <w:r>
+        <w:t xml:space="preserve"> </w:t>
+      </w:r>
+    </w:p>
+    <w:p/>
+    <w:p>
+      <w:pPr>
+        <w:pStyle w:val="NumberAndMarksAvailable"/>
+        <w:tabs>
+          <w:tab w:val="right" w:pos="9630"/>
+        </w:tabs>
+        <w:contextualSpacing w:val="0"/>
+      </w:pPr>
+    </w:p>
+    <w:p/>
+    <w:p>
+      <w:pPr>
+        <w:pStyle w:val="NumberAndMarksAvailable"/>
+        <w:tabs>
+          <w:tab w:val="right" w:pos="9630"/>
+        </w:tabs>
+        <w:contextualSpacing w:val="0"/>
+      </w:pPr>
       <w:r>
         <w:rPr>
           <w:b/>
         </w:rPr>
-        <w:t>b.</w:t>
-      </w:r>
-      <w:r>
-        <w:t xml:space="preserve"> Find the equation of the normal to the curve </w:t>
-      </w:r>
-      <w:proofErr w:type="spellStart"/>
-      <w:r>
-        <w:t xml:space="preserve">of </w:t>
+        <w:t>4c.</w:t>
+      </w:r>
+      <w:r>
+        <w:t xml:space="preserve"> Determine the concavity of the graph of </w:t>
       </w:r>
       <w:r>
         <w:rPr>
@@ -1803,77 +1826,6 @@
         </w:rPr>
         <w:t>f</w:t>
       </w:r>
-      <w:proofErr w:type="spellEnd"/>
-      <w:r>
-        <w:t xml:space="preserve"> at P.</w:t>
-      </w:r>
-      <w:r>
-        <w:tab/>
-      </w:r>
-      <w:r>
-        <w:rPr>
-          <w:i/>
-        </w:rPr>
-        <w:t>[3 marks]</w:t>
-      </w:r>
-    </w:p>
-    <w:p>
-      <w:pPr>
-        <w:pStyle w:val="NumberAndMarksAvailable"/>
-        <w:tabs>
-          <w:tab w:val="right" w:pos="9630"/>
-        </w:tabs>
-        <w:contextualSpacing w:val="0"/>
-      </w:pPr>
-      <w:r>
-        <w:t xml:space="preserve"> </w:t>
-      </w:r>
-    </w:p>
-    <w:p/>
-    <w:p>
-      <w:pPr>
-        <w:pStyle w:val="NumberAndMarksAvailable"/>
-        <w:tabs>
-          <w:tab w:val="right" w:pos="9630"/>
-        </w:tabs>
-        <w:contextualSpacing w:val="0"/>
-      </w:pPr>
-    </w:p>
-    <w:p/>
-    <w:p>
-      <w:pPr>
-        <w:pStyle w:val="NumberAndMarksAvailable"/>
-        <w:tabs>
-          <w:tab w:val="right" w:pos="9630"/>
-        </w:tabs>
-        <w:contextualSpacing w:val="0"/>
-      </w:pPr>
-      <w:r>
-        <w:rPr>
-          <w:b/>
-        </w:rPr>
-        <w:t>4</w:t>
-      </w:r>
-      <w:r>
-        <w:rPr>
-          <w:b/>
-        </w:rPr>
-        <w:t>c.</w:t>
-      </w:r>
-      <w:r>
-        <w:t xml:space="preserve"> Determine the concavity of the graph </w:t>
-      </w:r>
-      <w:proofErr w:type="spellStart"/>
-      <w:r>
-        <w:t xml:space="preserve">of </w:t>
-      </w:r>
-      <w:r>
-        <w:rPr>
-          <w:i/>
-        </w:rPr>
-        <w:t>f</w:t>
-      </w:r>
-      <w:proofErr w:type="spellEnd"/>
       <w:r>
         <w:t xml:space="preserve"> when </w:t>
       </w:r>
@@ -1972,13 +1924,7 @@
         <w:rPr>
           <w:b/>
         </w:rPr>
-        <w:t>5</w:t>
-      </w:r>
-      <w:r>
-        <w:rPr>
-          <w:b/>
-        </w:rPr>
-        <w:t>a.</w:t>
+        <w:t>5a.</w:t>
       </w:r>
       <w:r>
         <w:t xml:space="preserve"> Let </w:t>
@@ -2640,13 +2586,7 @@
         <w:rPr>
           <w:b/>
         </w:rPr>
-        <w:t>5</w:t>
-      </w:r>
-      <w:r>
-        <w:rPr>
-          <w:b/>
-        </w:rPr>
-        <w:t>b.</w:t>
+        <w:t>5b.</w:t>
       </w:r>
       <w:r>
         <w:t xml:space="preserve"> Find the set of values of </w:t>
@@ -2759,13 +2699,7 @@
         <w:rPr>
           <w:b/>
         </w:rPr>
-        <w:t xml:space="preserve"> 6</w:t>
-      </w:r>
-      <w:r>
-        <w:rPr>
-          <w:b/>
-        </w:rPr>
-        <w:t>a.</w:t>
+        <w:t xml:space="preserve"> 6a.</w:t>
       </w:r>
       <w:r>
         <w:t xml:space="preserve"> Let </w:t>
@@ -2937,13 +2871,7 @@
         <w:rPr>
           <w:b/>
         </w:rPr>
-        <w:t>6</w:t>
-      </w:r>
-      <w:r>
-        <w:rPr>
-          <w:b/>
-        </w:rPr>
-        <w:t>b.</w:t>
+        <w:t>6b.</w:t>
       </w:r>
       <w:r>
         <w:t xml:space="preserve"> The graph of </w:t>
@@ -3015,13 +2943,7 @@
         <w:rPr>
           <w:b/>
         </w:rPr>
-        <w:t xml:space="preserve"> </w:t>
-      </w:r>
-      <w:r>
-        <w:rPr>
-          <w:b/>
-        </w:rPr>
-        <w:t>7a.</w:t>
+        <w:t xml:space="preserve"> 7a.</w:t>
       </w:r>
       <w:r>
         <w:t xml:space="preserve"> Let </w:t>
@@ -3890,8 +3812,6 @@
         <w:spacing w:after="120" w:line="276" w:lineRule="auto"/>
         <w:contextualSpacing w:val="0"/>
       </w:pPr>
-      <w:bookmarkStart w:id="0" w:name="_GoBack"/>
-      <w:bookmarkEnd w:id="0"/>
       <w:r>
         <w:t xml:space="preserve"> </w:t>
       </w:r>
@@ -4322,13 +4242,7 @@
       <w:pStyle w:val="Header"/>
     </w:pPr>
     <w:r>
-      <w:t>2</w:t>
-    </w:r>
-    <w:r>
-      <w:t xml:space="preserve"> </w:t>
-    </w:r>
-    <w:r>
-      <w:t>March</w:t>
+      <w:t>19 November</w:t>
     </w:r>
     <w:r>
       <w:t xml:space="preserve"> 2018</w:t>

</xml_diff>